<commit_message>
* tests/data/ja/visio2007.vdx: Added new file. * tests/data/ja/*2007*: update.
</commit_message>
<xml_diff>
--- a/tests/data/ja/word2007.docx
+++ b/tests/data/ja/word2007.docx
@@ -5,7 +5,7 @@
     <w:p>
       <w:pPr>
         <w:rPr>
-          <w:rFonts w:ascii="Osaka−等幅" w:eastAsia="Osaka−等幅" w:hint="eastAsia"/>
+          <w:rFonts w:ascii="Osaka−等幅" w:eastAsia="Osaka−等幅"/>
           <w:color w:val="000000"/>
         </w:rPr>
       </w:pPr>
@@ -23,14 +23,7 @@
           <w:rFonts w:ascii="Osaka−等幅" w:eastAsia="Osaka−等幅" w:hint="eastAsia"/>
           <w:color w:val="000000"/>
         </w:rPr>
-        <w:t xml:space="preserve"> </w:t>
-      </w:r>
-      <w:r>
-        <w:rPr>
-          <w:rFonts w:ascii="Osaka−等幅" w:eastAsia="Osaka−等幅" w:hint="eastAsia"/>
-          <w:color w:val="000000"/>
-        </w:rPr>
-        <w:t>は手軽に使えることを第一に目指した日本語全文検索システムです。このファイルはテスト用です。</w:t>
+        <w:t xml:space="preserve"> は手軽に使えることを第一に目指した日本語全文検索システムです。このファイルはテスト用です。</w:t>
       </w:r>
       <w:r>
         <w:rPr>
@@ -43,7 +36,7 @@
     <w:p>
       <w:pPr>
         <w:rPr>
-          <w:rFonts w:ascii="Osaka−等幅" w:eastAsia="Osaka−等幅" w:hint="eastAsia"/>
+          <w:rFonts w:ascii="Osaka−等幅" w:eastAsia="Osaka−等幅"/>
           <w:color w:val="000000"/>
         </w:rPr>
       </w:pPr>
@@ -264,6 +257,7 @@
   <w:style w:type="paragraph" w:default="1" w:styleId="a">
     <w:name w:val="Normal"/>
     <w:qFormat/>
+    <w:rsid w:val="00F74040"/>
     <w:pPr>
       <w:widowControl w:val="0"/>
       <w:jc w:val="both"/>
@@ -276,13 +270,16 @@
   </w:style>
   <w:style w:type="character" w:default="1" w:styleId="a0">
     <w:name w:val="Default Paragraph Font"/>
+    <w:uiPriority w:val="1"/>
     <w:semiHidden/>
+    <w:unhideWhenUsed/>
   </w:style>
   <w:style w:type="table" w:default="1" w:styleId="a1">
     <w:name w:val="Normal Table"/>
     <w:uiPriority w:val="99"/>
     <w:semiHidden/>
     <w:unhideWhenUsed/>
+    <w:qFormat/>
     <w:tblPr>
       <w:tblInd w:w="0" w:type="dxa"/>
       <w:tblCellMar>

</xml_diff>